<commit_message>
Aenderungen an Uebungsblatt3 und export als PDF
</commit_message>
<xml_diff>
--- a/TutoriumsAufgaben/doc/_2016_WS_PR1_TI/termin04/Uebungsblatt3.docx
+++ b/TutoriumsAufgaben/doc/_2016_WS_PR1_TI/termin04/Uebungsblatt3.docx
@@ -6,14 +6,13 @@
       <w:pPr>
         <w:pStyle w:val="berschrift1"/>
       </w:pPr>
+      <w:bookmarkStart w:id="0" w:name="_GoBack"/>
+      <w:bookmarkEnd w:id="0"/>
       <w:r>
         <w:t xml:space="preserve">Übung </w:t>
       </w:r>
       <w:r>
-        <w:t>1</w:t>
-      </w:r>
-      <w:r>
-        <w:t xml:space="preserve"> Schleifen &amp; Modulo</w:t>
+        <w:t>1 Schleifen &amp; Modulo</w:t>
       </w:r>
     </w:p>
     <w:p>
@@ -25,17 +24,7 @@
         </w:numPr>
       </w:pPr>
       <w:r>
-        <w:t xml:space="preserve">Erzeugt eine neue Klasse, welche eine Methode „ausgabe“ mit dem Rueckgabewert </w:t>
-      </w:r>
-      <w:r>
-        <w:rPr>
-          <w:b/>
-          <w:i/>
-        </w:rPr>
-        <w:t>void</w:t>
-      </w:r>
-      <w:r>
-        <w:t xml:space="preserve"> beinhaelt.</w:t>
+        <w:t>Erzeugt eine neue Klasse „Schleife“, welche eine Sammlung der nachfolgenden Methoden darstellen soll.</w:t>
       </w:r>
     </w:p>
     <w:p>
@@ -47,7 +36,34 @@
         </w:numPr>
       </w:pPr>
       <w:r>
-        <w:t>Die Methode soll 2 int Parameter erhalten und anschließend von 0 bis zum ersten der beiden Parameter iterieren(Ein Beispiel für Schleifen findet ihr unten) und hierbei die aktuelle Zahl auf die Konsole ausgeben.</w:t>
+        <w:t>Schreibt eine</w:t>
+      </w:r>
+      <w:r>
+        <w:t xml:space="preserve"> Methode „ausgabe“</w:t>
+      </w:r>
+      <w:r>
+        <w:t>, welche nichts zurueckgeben soll.</w:t>
+      </w:r>
+    </w:p>
+    <w:p>
+      <w:pPr>
+        <w:pStyle w:val="Listenabsatz"/>
+        <w:numPr>
+          <w:ilvl w:val="0"/>
+          <w:numId w:val="10"/>
+        </w:numPr>
+      </w:pPr>
+      <w:r>
+        <w:t>Die Methode soll 2 int Parameter erhalten und anschließend von 0 bis zum ersten der beiden Parameter iterieren</w:t>
+      </w:r>
+      <w:r>
+        <w:t xml:space="preserve"> </w:t>
+      </w:r>
+      <w:r>
+        <w:t>und hierbei die aktuelle Zahl auf die Konsole ausgeben.</w:t>
+      </w:r>
+      <w:r>
+        <w:t xml:space="preserve"> (Ein Beispiel für Schleifen und Konsolenausgabe findet ihr unten)</w:t>
       </w:r>
     </w:p>
     <w:p>
@@ -406,8 +422,6 @@
       <w:r>
         <w:br w:type="page"/>
       </w:r>
-      <w:bookmarkStart w:id="0" w:name="_GoBack"/>
-      <w:bookmarkEnd w:id="0"/>
     </w:p>
     <w:p/>
     <w:p>
@@ -458,21 +472,7 @@
             <w:rStyle w:val="Hyperlink"/>
             <w:rFonts w:cs="Helvetica"/>
           </w:rPr>
-          <w:t>http://de.wikipedia.o</w:t>
-        </w:r>
-        <w:r>
-          <w:rPr>
-            <w:rStyle w:val="Hyperlink"/>
-            <w:rFonts w:cs="Helvetica"/>
-          </w:rPr>
-          <w:t>r</w:t>
-        </w:r>
-        <w:r>
-          <w:rPr>
-            <w:rStyle w:val="Hyperlink"/>
-            <w:rFonts w:cs="Helvetica"/>
-          </w:rPr>
-          <w:t>g/wiki/Fibonacci-Folge</w:t>
+          <w:t>http://de.wikipedia.org/wiki/Fibonacci-Folge</w:t>
         </w:r>
       </w:hyperlink>
       <w:r>
@@ -625,13 +625,7 @@
         <w:pStyle w:val="berschrift1"/>
       </w:pPr>
       <w:r>
-        <w:t>Beispiel</w:t>
-      </w:r>
-      <w:r>
-        <w:t>e</w:t>
-      </w:r>
-      <w:r>
-        <w:t>:</w:t>
+        <w:t>Beispiele:</w:t>
       </w:r>
     </w:p>
     <w:p>
@@ -974,10 +968,7 @@
         <w:pStyle w:val="berschrift2"/>
       </w:pPr>
       <w:r>
-        <w:t>Rekursiver Methodenaufruf</w:t>
-      </w:r>
-      <w:r>
-        <w:t>:</w:t>
+        <w:t>Rekursiver Methodenaufruf:</w:t>
       </w:r>
     </w:p>
     <w:p>
@@ -1009,15 +1000,16 @@
           <w:right w:val="single" w:sz="4" w:space="4" w:color="auto"/>
         </w:pBdr>
         <w:spacing w:after="0"/>
-        <w:rPr>
-          <w:rFonts w:ascii="Consolas" w:hAnsi="Consolas" w:cs="Consolas"/>
-        </w:rPr>
-      </w:pPr>
-      <w:r>
-        <w:rPr>
-          <w:rFonts w:ascii="Consolas" w:hAnsi="Consolas" w:cs="Consolas"/>
-        </w:rPr>
-        <w:t xml:space="preserve">    return (exponent == 0) ? </w:t>
+        <w:ind w:firstLine="708"/>
+        <w:rPr>
+          <w:rFonts w:ascii="Consolas" w:hAnsi="Consolas" w:cs="Consolas"/>
+        </w:rPr>
+      </w:pPr>
+      <w:r>
+        <w:rPr>
+          <w:rFonts w:ascii="Consolas" w:hAnsi="Consolas" w:cs="Consolas"/>
+        </w:rPr>
+        <w:t xml:space="preserve">return (exponent == 0) ? </w:t>
       </w:r>
       <w:r>
         <w:rPr>
@@ -1057,6 +1049,137 @@
         </w:rPr>
         <w:t xml:space="preserve"> //Solange die Bedingung nicht zutrifft ruft die Methode sich selbst auf.</w:t>
       </w:r>
+    </w:p>
+    <w:p/>
+    <w:p>
+      <w:pPr>
+        <w:pStyle w:val="berschrift2"/>
+      </w:pPr>
+      <w:r>
+        <w:t>Konsolenausgabe:</w:t>
+      </w:r>
+    </w:p>
+    <w:p>
+      <w:pPr>
+        <w:pBdr>
+          <w:top w:val="single" w:sz="4" w:space="1" w:color="auto"/>
+          <w:left w:val="single" w:sz="4" w:space="4" w:color="auto"/>
+          <w:bottom w:val="single" w:sz="4" w:space="1" w:color="auto"/>
+          <w:right w:val="single" w:sz="4" w:space="4" w:color="auto"/>
+        </w:pBdr>
+        <w:spacing w:after="0"/>
+        <w:rPr>
+          <w:rFonts w:ascii="Consolas" w:hAnsi="Consolas" w:cs="Consolas"/>
+        </w:rPr>
+      </w:pPr>
+      <w:r>
+        <w:rPr>
+          <w:rFonts w:ascii="Consolas" w:hAnsi="Consolas" w:cs="Consolas"/>
+        </w:rPr>
+        <w:t xml:space="preserve">public </w:t>
+      </w:r>
+      <w:r>
+        <w:rPr>
+          <w:rFonts w:ascii="Consolas" w:hAnsi="Consolas" w:cs="Consolas"/>
+        </w:rPr>
+        <w:t>void</w:t>
+      </w:r>
+      <w:r>
+        <w:rPr>
+          <w:rFonts w:ascii="Consolas" w:hAnsi="Consolas" w:cs="Consolas"/>
+        </w:rPr>
+        <w:t xml:space="preserve"> </w:t>
+      </w:r>
+      <w:r>
+        <w:rPr>
+          <w:rFonts w:ascii="Consolas" w:hAnsi="Consolas" w:cs="Consolas"/>
+        </w:rPr>
+        <w:t>ausgabe</w:t>
+      </w:r>
+      <w:r>
+        <w:rPr>
+          <w:rFonts w:ascii="Consolas" w:hAnsi="Consolas" w:cs="Consolas"/>
+        </w:rPr>
+        <w:t>() {</w:t>
+      </w:r>
+    </w:p>
+    <w:p>
+      <w:pPr>
+        <w:pBdr>
+          <w:top w:val="single" w:sz="4" w:space="1" w:color="auto"/>
+          <w:left w:val="single" w:sz="4" w:space="4" w:color="auto"/>
+          <w:bottom w:val="single" w:sz="4" w:space="1" w:color="auto"/>
+          <w:right w:val="single" w:sz="4" w:space="4" w:color="auto"/>
+        </w:pBdr>
+        <w:spacing w:after="0"/>
+        <w:rPr>
+          <w:rFonts w:ascii="Consolas" w:hAnsi="Consolas" w:cs="Consolas"/>
+        </w:rPr>
+      </w:pPr>
+      <w:r>
+        <w:rPr>
+          <w:rFonts w:ascii="Consolas" w:hAnsi="Consolas" w:cs="Consolas"/>
+        </w:rPr>
+        <w:tab/>
+        <w:t>System.out.println(</w:t>
+      </w:r>
+      <w:r>
+        <w:rPr>
+          <w:rFonts w:ascii="Consolas" w:hAnsi="Consolas" w:cs="Consolas"/>
+          <w:color w:val="2A00FF"/>
+          <w:sz w:val="20"/>
+          <w:szCs w:val="20"/>
+        </w:rPr>
+        <w:t>"</w:t>
+      </w:r>
+      <w:r>
+        <w:rPr>
+          <w:rFonts w:ascii="Consolas" w:hAnsi="Consolas" w:cs="Consolas"/>
+        </w:rPr>
+        <w:t>Dieser Text wird auf der Konsole ausgegeben.</w:t>
+      </w:r>
+      <w:r>
+        <w:rPr>
+          <w:rFonts w:ascii="Consolas" w:hAnsi="Consolas" w:cs="Consolas"/>
+          <w:color w:val="2A00FF"/>
+          <w:sz w:val="20"/>
+          <w:szCs w:val="20"/>
+        </w:rPr>
+        <w:t>"</w:t>
+      </w:r>
+      <w:r>
+        <w:rPr>
+          <w:rFonts w:ascii="Consolas" w:hAnsi="Consolas" w:cs="Consolas"/>
+        </w:rPr>
+        <w:t>);</w:t>
+      </w:r>
+    </w:p>
+    <w:p>
+      <w:pPr>
+        <w:pBdr>
+          <w:top w:val="single" w:sz="4" w:space="1" w:color="auto"/>
+          <w:left w:val="single" w:sz="4" w:space="4" w:color="auto"/>
+          <w:bottom w:val="single" w:sz="4" w:space="1" w:color="auto"/>
+          <w:right w:val="single" w:sz="4" w:space="4" w:color="auto"/>
+        </w:pBdr>
+        <w:spacing w:after="0"/>
+        <w:rPr>
+          <w:rFonts w:ascii="Consolas" w:hAnsi="Consolas" w:cs="Consolas"/>
+        </w:rPr>
+      </w:pPr>
+      <w:r>
+        <w:rPr>
+          <w:rFonts w:ascii="Consolas" w:hAnsi="Consolas" w:cs="Consolas"/>
+        </w:rPr>
+        <w:t>}</w:t>
+      </w:r>
+    </w:p>
+    <w:p>
+      <w:pPr>
+        <w:rPr>
+          <w:rFonts w:ascii="Consolas" w:hAnsi="Consolas" w:cs="Consolas"/>
+        </w:rPr>
+      </w:pPr>
     </w:p>
     <w:sectPr>
       <w:headerReference w:type="default" r:id="rId8"/>

</xml_diff>

<commit_message>
Loesungen zu Uebungsblatt 3 angelegt
</commit_message>
<xml_diff>
--- a/TutoriumsAufgaben/doc/_2016_WS_PR1_TI/termin04/Uebungsblatt3.docx
+++ b/TutoriumsAufgaben/doc/_2016_WS_PR1_TI/termin04/Uebungsblatt3.docx
@@ -6,8 +6,6 @@
       <w:pPr>
         <w:pStyle w:val="berschrift1"/>
       </w:pPr>
-      <w:bookmarkStart w:id="0" w:name="_GoBack"/>
-      <w:bookmarkEnd w:id="0"/>
       <w:r>
         <w:t xml:space="preserve">Übung </w:t>
       </w:r>
@@ -75,7 +73,13 @@
         </w:numPr>
       </w:pPr>
       <w:r>
-        <w:t>Nun kommt der 2te Parameter ins Spiel, immer wenn der aktuelle Wert durch den 2ten Parameter geteilt werden kann, dann soll statt der Zahl der String „Super!“ auf der Konsole ausgegeben werden.</w:t>
+        <w:t xml:space="preserve">Nun kommt der 2te Parameter ins Spiel, immer wenn der aktuelle Wert durch den 2ten Parameter geteilt werden kann, dann soll statt der </w:t>
+      </w:r>
+      <w:r>
+        <w:t xml:space="preserve">aktuellen </w:t>
+      </w:r>
+      <w:r>
+        <w:t>Zahl der String „Super!“ auf der Konsole ausgegeben werden.</w:t>
       </w:r>
     </w:p>
     <w:p>
@@ -192,7 +196,19 @@
         </w:numPr>
       </w:pPr>
       <w:r>
-        <w:t>Schreibt eine Methode, welche das kleine Einmaleins(10x10) auf der Konsole ausgibt.</w:t>
+        <w:t>Schreibt eine Methode</w:t>
+      </w:r>
+      <w:r>
+        <w:t xml:space="preserve"> „</w:t>
+      </w:r>
+      <w:r>
+        <w:t>multiplikationsListe</w:t>
+      </w:r>
+      <w:r>
+        <w:t>“</w:t>
+      </w:r>
+      <w:r>
+        <w:t>, welche das kleine Einmaleins(10x10) auf der Konsole ausgibt.</w:t>
       </w:r>
     </w:p>
     <w:p>
@@ -216,7 +232,22 @@
         </w:numPr>
       </w:pPr>
       <w:r>
-        <w:t>Passt die Ausgabe nun so an, dass nur die Ergebnisse der Multiplikation ausgegeben werden und die Ausgabe wie eine Multiplikationstabelle dargestellt werden.</w:t>
+        <w:t xml:space="preserve">Schreibt nun eine weitere Methode „multiplikationsTabelle“. </w:t>
+      </w:r>
+      <w:r>
+        <w:t xml:space="preserve">Passt die Ausgabe </w:t>
+      </w:r>
+      <w:r>
+        <w:t xml:space="preserve">hier </w:t>
+      </w:r>
+      <w:r>
+        <w:t xml:space="preserve">so an, dass nur die Ergebnisse der Multiplikation ausgegeben werden und die Ausgabe wie eine Multiplikationstabelle dargestellt </w:t>
+      </w:r>
+      <w:r>
+        <w:t>wird</w:t>
+      </w:r>
+      <w:r>
+        <w:t>.</w:t>
       </w:r>
     </w:p>
     <w:p>
@@ -412,7 +443,13 @@
         </w:numPr>
       </w:pPr>
       <w:r>
-        <w:t>Erweitert eure Methode nun soweit, dass die oberen Grenzen an die Methode uebergeben werden koennen.</w:t>
+        <w:t>Erweitert eure Methode</w:t>
+      </w:r>
+      <w:r>
+        <w:t>n</w:t>
+      </w:r>
+      <w:r>
+        <w:t xml:space="preserve"> nun soweit, dass die oberen Grenzen an die Methode uebergeben werden koennen.</w:t>
       </w:r>
       <w:r>
         <w:t xml:space="preserve"> </w:t>
@@ -590,16 +627,24 @@
         </w:numPr>
       </w:pPr>
       <w:r>
-        <w:t>Erzeugt nun eine Klasse</w:t>
+        <w:t>Schreibt nun eine</w:t>
+      </w:r>
+      <w:bookmarkStart w:id="0" w:name="_GoBack"/>
+      <w:bookmarkEnd w:id="0"/>
+      <w:r>
+        <w:t xml:space="preserve"> Methode fibonacci() in welcher ihr für eine gegebene ganze positive Zahl di</w:t>
+      </w:r>
+      <w:r>
+        <w:t xml:space="preserve">e zugehörige Fibonaccizahl </w:t>
+      </w:r>
+      <w:r>
+        <w:t>auf der Konsole</w:t>
       </w:r>
       <w:r>
         <w:t xml:space="preserve"> </w:t>
       </w:r>
       <w:r>
-        <w:t>mit einer Methode fibonacci() in welcher ihr für eine gegebene ganze positive Zahl di</w:t>
-      </w:r>
-      <w:r>
-        <w:t>e zugehörige Fibonaccizahl ausg</w:t>
+        <w:t>ausg</w:t>
       </w:r>
       <w:r>
         <w:t>ebt (z.B. fibonacci(1) gibt zurück: 1).</w:t>

</xml_diff>